<commit_message>
Prijmac - implementacia tlacidiel a to vsetko uz na novej soske
</commit_message>
<xml_diff>
--- a/Projekt_3/Projekt 3 Tomáš KLEIN.docx
+++ b/Projekt_3/Projekt 3 Tomáš KLEIN.docx
@@ -330,6 +330,13 @@
     <w:p/>
     <w:sdt>
       <w:sdtPr>
+        <w:rPr>
+          <w:rFonts w:ascii="Times New Roman" w:eastAsia="Calibri" w:hAnsi="Times New Roman" w:cs="Times New Roman"/>
+          <w:color w:val="auto"/>
+          <w:sz w:val="24"/>
+          <w:szCs w:val="22"/>
+          <w:lang w:val="sk-SK"/>
+        </w:rPr>
         <w:id w:val="1007255347"/>
         <w:docPartObj>
           <w:docPartGallery w:val="Table of Contents"/>
@@ -338,14 +345,9 @@
       </w:sdtPr>
       <w:sdtEndPr>
         <w:rPr>
-          <w:rFonts w:ascii="Times New Roman" w:eastAsia="Calibri" w:hAnsi="Times New Roman" w:cs="Times New Roman"/>
           <w:b/>
           <w:bCs/>
           <w:noProof/>
-          <w:color w:val="auto"/>
-          <w:sz w:val="24"/>
-          <w:szCs w:val="22"/>
-          <w:lang w:val="sk-SK"/>
         </w:rPr>
       </w:sdtEndPr>
       <w:sdtContent>
@@ -1093,7 +1095,16 @@
     </w:p>
     <w:p>
       <w:r>
-        <w:t xml:space="preserve">V zadaní na našu projektovú výučbu pokračujeme už od prvého projektu. V ňom sme podľa zadania rozvíjali možnosť komunikácie pomocou </w:t>
+        <w:t>Zadanie našej projektovej výučby rozvíjame už od predmetu Projekt 1.</w:t>
+      </w:r>
+      <w:r>
+        <w:t xml:space="preserve"> V ňom sme podľa zadania </w:t>
+      </w:r>
+      <w:r>
+        <w:t xml:space="preserve">skúmali </w:t>
+      </w:r>
+      <w:r>
+        <w:t xml:space="preserve">možnosť komunikácie pomocou </w:t>
       </w:r>
       <w:r>
         <w:t>ISM</w:t>
@@ -4394,7 +4405,21 @@
                                 <w:sz w:val="22"/>
                                 <w:szCs w:val="20"/>
                               </w:rPr>
-                              <w:t>ISM písmo – Voľné pásmo vyhradené pre priemyselné, vedecké a medicínske účely</w:t>
+                              <w:t xml:space="preserve">ISM písmo – Voľné </w:t>
+                            </w:r>
+                            <w:r>
+                              <w:rPr>
+                                <w:sz w:val="22"/>
+                                <w:szCs w:val="20"/>
+                              </w:rPr>
+                              <w:t xml:space="preserve">frekvenčné </w:t>
+                            </w:r>
+                            <w:r>
+                              <w:rPr>
+                                <w:sz w:val="22"/>
+                                <w:szCs w:val="20"/>
+                              </w:rPr>
+                              <w:t>pásmo vyhradené pre priemyselné, vedecké a medicínske účely</w:t>
                             </w:r>
                           </w:p>
                         </w:txbxContent>
@@ -4436,7 +4461,21 @@
                           <w:sz w:val="22"/>
                           <w:szCs w:val="20"/>
                         </w:rPr>
-                        <w:t>ISM písmo – Voľné pásmo vyhradené pre priemyselné, vedecké a medicínske účely</w:t>
+                        <w:t xml:space="preserve">ISM písmo – Voľné </w:t>
+                      </w:r>
+                      <w:r>
+                        <w:rPr>
+                          <w:sz w:val="22"/>
+                          <w:szCs w:val="20"/>
+                        </w:rPr>
+                        <w:t xml:space="preserve">frekvenčné </w:t>
+                      </w:r>
+                      <w:r>
+                        <w:rPr>
+                          <w:sz w:val="22"/>
+                          <w:szCs w:val="20"/>
+                        </w:rPr>
+                        <w:t>pásmo vyhradené pre priemyselné, vedecké a medicínske účely</w:t>
                       </w:r>
                     </w:p>
                   </w:txbxContent>
@@ -4450,17 +4489,19 @@
       <w:r>
         <w:br w:type="page"/>
       </w:r>
+      <w:bookmarkStart w:id="4" w:name="_GoBack"/>
+      <w:bookmarkEnd w:id="4"/>
     </w:p>
     <w:p>
       <w:pPr>
         <w:pStyle w:val="Nadpis1"/>
       </w:pPr>
-      <w:bookmarkStart w:id="4" w:name="_Toc536704690"/>
+      <w:bookmarkStart w:id="5" w:name="_Toc536704690"/>
       <w:r>
         <w:lastRenderedPageBreak/>
         <w:t>Riadiaca jednotka</w:t>
       </w:r>
-      <w:bookmarkEnd w:id="4"/>
+      <w:bookmarkEnd w:id="5"/>
     </w:p>
     <w:p>
       <w:r>
@@ -4658,12 +4699,12 @@
       <w:pPr>
         <w:pStyle w:val="Nadpis1"/>
       </w:pPr>
-      <w:bookmarkStart w:id="5" w:name="_Toc536704691"/>
+      <w:bookmarkStart w:id="6" w:name="_Toc536704691"/>
       <w:r>
         <w:lastRenderedPageBreak/>
         <w:t>Signalizačná jednotka</w:t>
       </w:r>
-      <w:bookmarkEnd w:id="5"/>
+      <w:bookmarkEnd w:id="6"/>
     </w:p>
     <w:p>
       <w:pPr>
@@ -4995,12 +5036,12 @@
       <w:pPr>
         <w:pStyle w:val="Nadpis1"/>
       </w:pPr>
-      <w:bookmarkStart w:id="6" w:name="_Toc536704692"/>
+      <w:bookmarkStart w:id="7" w:name="_Toc536704692"/>
       <w:r>
         <w:lastRenderedPageBreak/>
         <w:t>Bluetooth modul</w:t>
       </w:r>
-      <w:bookmarkEnd w:id="6"/>
+      <w:bookmarkEnd w:id="7"/>
     </w:p>
     <w:p>
       <w:r>
@@ -5346,12 +5387,12 @@
       <w:pPr>
         <w:pStyle w:val="Nadpis1"/>
       </w:pPr>
-      <w:bookmarkStart w:id="7" w:name="_Toc536704693"/>
+      <w:bookmarkStart w:id="8" w:name="_Toc536704693"/>
       <w:r>
         <w:lastRenderedPageBreak/>
         <w:t>Android aplikácia</w:t>
       </w:r>
-      <w:bookmarkEnd w:id="7"/>
+      <w:bookmarkEnd w:id="8"/>
     </w:p>
     <w:p>
       <w:r>
@@ -5716,12 +5757,12 @@
       <w:pPr>
         <w:pStyle w:val="Nadpis1"/>
       </w:pPr>
-      <w:bookmarkStart w:id="8" w:name="_Toc536704694"/>
+      <w:bookmarkStart w:id="9" w:name="_Toc536704694"/>
       <w:r>
         <w:lastRenderedPageBreak/>
         <w:t>Záver</w:t>
       </w:r>
-      <w:bookmarkEnd w:id="8"/>
+      <w:bookmarkEnd w:id="9"/>
     </w:p>
     <w:p>
       <w:r>
@@ -5794,8 +5835,6 @@
       <w:r>
         <w:br/>
       </w:r>
-      <w:bookmarkStart w:id="9" w:name="_GoBack"/>
-      <w:bookmarkEnd w:id="9"/>
       <w:r>
         <w:t>prof.</w:t>
       </w:r>
@@ -8121,7 +8160,7 @@
 </file>
 
 <file path=customXml/itemProps1.xml><?xml version="1.0" encoding="utf-8"?>
-<ds:datastoreItem xmlns:ds="http://schemas.openxmlformats.org/officeDocument/2006/customXml" ds:itemID="{144249BE-DC68-460A-BCBE-ABD56E9EFAD2}">
+<ds:datastoreItem xmlns:ds="http://schemas.openxmlformats.org/officeDocument/2006/customXml" ds:itemID="{1AEB20BA-ADE2-45B4-B1F7-12F9B087E780}">
   <ds:schemaRefs>
     <ds:schemaRef ds:uri="http://schemas.openxmlformats.org/officeDocument/2006/bibliography"/>
   </ds:schemaRefs>

</xml_diff>